<commit_message>
Validation SPEC et Plan de dev par chauvin
</commit_message>
<xml_diff>
--- a/01 - Cahier des charges/PLAN_DE_DEVELOPPEMENT_PRI_PROJET-IEC61499_V0_1.docx
+++ b/01 - Cahier des charges/PLAN_DE_DEVELOPPEMENT_PRI_PROJET-IEC61499_V0_1.docx
@@ -4749,6 +4749,16 @@
         <w:ind w:firstLine="0"/>
         <w:jc w:val="left"/>
       </w:pPr>
+      <w:r>
+        <w:t>Ce plan précise également l’organisation des comités de pilotage, la fréquence de suivi, et le cycle de développement retenu, afin d’assurer une gestion rigoureuse du projet.</w:t>
+      </w:r>
+    </w:p>
+    <w:p>
+      <w:pPr>
+        <w:spacing w:after="160" w:line="259" w:lineRule="auto"/>
+        <w:ind w:firstLine="0"/>
+        <w:jc w:val="left"/>
+      </w:pPr>
     </w:p>
     <w:p>
       <w:pPr>
@@ -4873,54 +4883,396 @@
       <w:pPr>
         <w:pStyle w:val="Titre2"/>
       </w:pPr>
-      <w:bookmarkStart w:id="6" w:name="_Toc210202605"/>
-      <w:r>
-        <w:t>Rôles et responsabilités des acteurs</w:t>
-      </w:r>
-      <w:bookmarkEnd w:id="6"/>
-    </w:p>
-    <w:p>
-      <w:pPr>
-        <w:pStyle w:val="Paragraphedeliste"/>
-        <w:numPr>
-          <w:ilvl w:val="0"/>
-          <w:numId w:val="6"/>
-        </w:numPr>
-        <w:spacing w:after="160" w:line="259" w:lineRule="auto"/>
-        <w:jc w:val="left"/>
-      </w:pPr>
-      <w:r>
-        <w:t>Damien Lorigeon : production livrables, développement, soutenance.</w:t>
-      </w:r>
-    </w:p>
-    <w:p>
-      <w:pPr>
-        <w:pStyle w:val="Paragraphedeliste"/>
-        <w:numPr>
-          <w:ilvl w:val="0"/>
-          <w:numId w:val="6"/>
-        </w:numPr>
-        <w:spacing w:after="160" w:line="259" w:lineRule="auto"/>
-        <w:jc w:val="left"/>
-      </w:pPr>
-      <w:r>
-        <w:t>Encadrants : suivi, validation, fourniture licences.</w:t>
-      </w:r>
-    </w:p>
-    <w:p>
-      <w:pPr>
-        <w:pStyle w:val="Paragraphedeliste"/>
-        <w:numPr>
-          <w:ilvl w:val="0"/>
-          <w:numId w:val="6"/>
-        </w:numPr>
-        <w:spacing w:after="160" w:line="259" w:lineRule="auto"/>
-        <w:jc w:val="left"/>
-      </w:pPr>
-      <w:r>
-        <w:t>Doctorant : appui méthodologique et expérimental.</w:t>
-      </w:r>
-    </w:p>
+      <w:r>
+        <w:t>Comités de suivi et pilotage</w:t>
+      </w:r>
+    </w:p>
+    <w:p>
+      <w:pPr>
+        <w:ind w:firstLine="0"/>
+      </w:pPr>
+    </w:p>
+    <w:tbl>
+      <w:tblPr>
+        <w:tblW w:w="10773" w:type="dxa"/>
+        <w:tblCellSpacing w:w="15" w:type="dxa"/>
+        <w:tblInd w:w="-1134" w:type="dxa"/>
+        <w:tblBorders>
+          <w:top w:val="single" w:sz="4" w:space="0" w:color="auto"/>
+          <w:left w:val="single" w:sz="4" w:space="0" w:color="auto"/>
+          <w:bottom w:val="single" w:sz="4" w:space="0" w:color="auto"/>
+          <w:right w:val="single" w:sz="4" w:space="0" w:color="auto"/>
+          <w:insideH w:val="single" w:sz="4" w:space="0" w:color="auto"/>
+          <w:insideV w:val="single" w:sz="4" w:space="0" w:color="auto"/>
+        </w:tblBorders>
+        <w:tblCellMar>
+          <w:top w:w="15" w:type="dxa"/>
+          <w:left w:w="15" w:type="dxa"/>
+          <w:bottom w:w="15" w:type="dxa"/>
+          <w:right w:w="15" w:type="dxa"/>
+        </w:tblCellMar>
+        <w:tblLook w:val="04A0" w:firstRow="1" w:lastRow="0" w:firstColumn="1" w:lastColumn="0" w:noHBand="0" w:noVBand="1"/>
+      </w:tblPr>
+      <w:tblGrid>
+        <w:gridCol w:w="1985"/>
+        <w:gridCol w:w="2522"/>
+        <w:gridCol w:w="1748"/>
+        <w:gridCol w:w="2109"/>
+        <w:gridCol w:w="2409"/>
+      </w:tblGrid>
+      <w:tr>
+        <w:trPr>
+          <w:tblHeader/>
+          <w:tblCellSpacing w:w="15" w:type="dxa"/>
+        </w:trPr>
+        <w:tc>
+          <w:tcPr>
+            <w:tcW w:w="1940" w:type="dxa"/>
+            <w:vAlign w:val="center"/>
+            <w:hideMark/>
+          </w:tcPr>
+          <w:p>
+            <w:pPr>
+              <w:spacing w:after="160" w:line="259" w:lineRule="auto"/>
+              <w:ind w:firstLine="0"/>
+              <w:jc w:val="left"/>
+              <w:rPr>
+                <w:b/>
+                <w:bCs/>
+              </w:rPr>
+            </w:pPr>
+            <w:r>
+              <w:rPr>
+                <w:b/>
+                <w:bCs/>
+              </w:rPr>
+              <w:t>Type de comité</w:t>
+            </w:r>
+          </w:p>
+        </w:tc>
+        <w:tc>
+          <w:tcPr>
+            <w:tcW w:w="2492" w:type="dxa"/>
+            <w:vAlign w:val="center"/>
+            <w:hideMark/>
+          </w:tcPr>
+          <w:p>
+            <w:pPr>
+              <w:spacing w:after="160" w:line="259" w:lineRule="auto"/>
+              <w:ind w:firstLine="0"/>
+              <w:jc w:val="left"/>
+              <w:rPr>
+                <w:b/>
+                <w:bCs/>
+              </w:rPr>
+            </w:pPr>
+            <w:r>
+              <w:rPr>
+                <w:b/>
+                <w:bCs/>
+              </w:rPr>
+              <w:t>Objectif</w:t>
+            </w:r>
+          </w:p>
+        </w:tc>
+        <w:tc>
+          <w:tcPr>
+            <w:tcW w:w="0" w:type="auto"/>
+            <w:vAlign w:val="center"/>
+            <w:hideMark/>
+          </w:tcPr>
+          <w:p>
+            <w:pPr>
+              <w:spacing w:after="160" w:line="259" w:lineRule="auto"/>
+              <w:ind w:firstLine="0"/>
+              <w:jc w:val="left"/>
+              <w:rPr>
+                <w:b/>
+                <w:bCs/>
+              </w:rPr>
+            </w:pPr>
+            <w:r>
+              <w:rPr>
+                <w:b/>
+                <w:bCs/>
+              </w:rPr>
+              <w:t>Fréquence</w:t>
+            </w:r>
+          </w:p>
+        </w:tc>
+        <w:tc>
+          <w:tcPr>
+            <w:tcW w:w="2079" w:type="dxa"/>
+            <w:vAlign w:val="center"/>
+            <w:hideMark/>
+          </w:tcPr>
+          <w:p>
+            <w:pPr>
+              <w:spacing w:after="160" w:line="259" w:lineRule="auto"/>
+              <w:ind w:firstLine="0"/>
+              <w:jc w:val="left"/>
+              <w:rPr>
+                <w:b/>
+                <w:bCs/>
+              </w:rPr>
+            </w:pPr>
+            <w:r>
+              <w:rPr>
+                <w:b/>
+                <w:bCs/>
+              </w:rPr>
+              <w:t>Participants</w:t>
+            </w:r>
+          </w:p>
+        </w:tc>
+        <w:tc>
+          <w:tcPr>
+            <w:tcW w:w="2364" w:type="dxa"/>
+            <w:vAlign w:val="center"/>
+            <w:hideMark/>
+          </w:tcPr>
+          <w:p>
+            <w:pPr>
+              <w:spacing w:after="160" w:line="259" w:lineRule="auto"/>
+              <w:ind w:firstLine="0"/>
+              <w:jc w:val="left"/>
+              <w:rPr>
+                <w:b/>
+                <w:bCs/>
+              </w:rPr>
+            </w:pPr>
+            <w:r>
+              <w:rPr>
+                <w:b/>
+                <w:bCs/>
+              </w:rPr>
+              <w:t>Support / CR</w:t>
+            </w:r>
+          </w:p>
+        </w:tc>
+      </w:tr>
+      <w:tr>
+        <w:trPr>
+          <w:trHeight w:val="2425"/>
+          <w:tblCellSpacing w:w="15" w:type="dxa"/>
+        </w:trPr>
+        <w:tc>
+          <w:tcPr>
+            <w:tcW w:w="1940" w:type="dxa"/>
+            <w:vAlign w:val="center"/>
+            <w:hideMark/>
+          </w:tcPr>
+          <w:p>
+            <w:pPr>
+              <w:spacing w:after="160" w:line="259" w:lineRule="auto"/>
+              <w:ind w:firstLine="0"/>
+              <w:jc w:val="left"/>
+            </w:pPr>
+            <w:r>
+              <w:rPr>
+                <w:b/>
+                <w:bCs/>
+              </w:rPr>
+              <w:t>Comité de pilotage</w:t>
+            </w:r>
+          </w:p>
+        </w:tc>
+        <w:tc>
+          <w:tcPr>
+            <w:tcW w:w="2492" w:type="dxa"/>
+            <w:vAlign w:val="center"/>
+            <w:hideMark/>
+          </w:tcPr>
+          <w:p>
+            <w:pPr>
+              <w:spacing w:after="160" w:line="259" w:lineRule="auto"/>
+              <w:ind w:firstLine="0"/>
+              <w:jc w:val="left"/>
+            </w:pPr>
+            <w:r>
+              <w:t>Suivi global du projet, validation des jalons, arbitrage des orientations techniques.</w:t>
+            </w:r>
+          </w:p>
+        </w:tc>
+        <w:tc>
+          <w:tcPr>
+            <w:tcW w:w="0" w:type="auto"/>
+            <w:vAlign w:val="center"/>
+            <w:hideMark/>
+          </w:tcPr>
+          <w:p>
+            <w:pPr>
+              <w:spacing w:after="160" w:line="259" w:lineRule="auto"/>
+              <w:ind w:firstLine="0"/>
+              <w:jc w:val="left"/>
+            </w:pPr>
+            <w:r>
+              <w:t>Toutes les 4 à 6 semaines (ou à chaque jalon majeur).</w:t>
+            </w:r>
+          </w:p>
+        </w:tc>
+        <w:tc>
+          <w:tcPr>
+            <w:tcW w:w="2079" w:type="dxa"/>
+            <w:vAlign w:val="center"/>
+            <w:hideMark/>
+          </w:tcPr>
+          <w:p>
+            <w:pPr>
+              <w:spacing w:after="160" w:line="259" w:lineRule="auto"/>
+              <w:ind w:firstLine="0"/>
+              <w:jc w:val="left"/>
+            </w:pPr>
+            <w:r>
+              <w:t xml:space="preserve">Damien Lorigeon, Jean-Paul </w:t>
+            </w:r>
+            <w:proofErr w:type="spellStart"/>
+            <w:r>
+              <w:t>Chemla</w:t>
+            </w:r>
+            <w:proofErr w:type="spellEnd"/>
+            <w:r>
+              <w:t xml:space="preserve">, Bernard </w:t>
+            </w:r>
+            <w:proofErr w:type="spellStart"/>
+            <w:r>
+              <w:t>Riera</w:t>
+            </w:r>
+            <w:proofErr w:type="spellEnd"/>
+            <w:r>
+              <w:t xml:space="preserve">, Arthur </w:t>
+            </w:r>
+            <w:proofErr w:type="spellStart"/>
+            <w:r>
+              <w:t>Oussounkiri</w:t>
+            </w:r>
+            <w:proofErr w:type="spellEnd"/>
+            <w:r>
+              <w:t xml:space="preserve">, Stéphane </w:t>
+            </w:r>
+            <w:proofErr w:type="spellStart"/>
+            <w:r>
+              <w:t>Lecasse</w:t>
+            </w:r>
+            <w:proofErr w:type="spellEnd"/>
+            <w:r>
+              <w:t>.</w:t>
+            </w:r>
+          </w:p>
+        </w:tc>
+        <w:tc>
+          <w:tcPr>
+            <w:tcW w:w="2364" w:type="dxa"/>
+            <w:vAlign w:val="center"/>
+            <w:hideMark/>
+          </w:tcPr>
+          <w:p>
+            <w:pPr>
+              <w:spacing w:after="160" w:line="259" w:lineRule="auto"/>
+              <w:ind w:firstLine="0"/>
+              <w:jc w:val="left"/>
+            </w:pPr>
+            <w:r>
+              <w:t>Compte rendu formel (Word + PDF), diffusé sur Teams dans /02 - Gestion de projet/Comptes rendus.</w:t>
+            </w:r>
+          </w:p>
+        </w:tc>
+      </w:tr>
+      <w:tr>
+        <w:trPr>
+          <w:tblCellSpacing w:w="15" w:type="dxa"/>
+        </w:trPr>
+        <w:tc>
+          <w:tcPr>
+            <w:tcW w:w="1940" w:type="dxa"/>
+            <w:vAlign w:val="center"/>
+            <w:hideMark/>
+          </w:tcPr>
+          <w:p>
+            <w:pPr>
+              <w:spacing w:after="160" w:line="259" w:lineRule="auto"/>
+              <w:ind w:firstLine="0"/>
+              <w:jc w:val="left"/>
+            </w:pPr>
+            <w:r>
+              <w:rPr>
+                <w:b/>
+                <w:bCs/>
+              </w:rPr>
+              <w:t>Comité de suivi technique</w:t>
+            </w:r>
+          </w:p>
+        </w:tc>
+        <w:tc>
+          <w:tcPr>
+            <w:tcW w:w="2492" w:type="dxa"/>
+            <w:vAlign w:val="center"/>
+            <w:hideMark/>
+          </w:tcPr>
+          <w:p>
+            <w:pPr>
+              <w:spacing w:after="160" w:line="259" w:lineRule="auto"/>
+              <w:ind w:firstLine="0"/>
+              <w:jc w:val="left"/>
+            </w:pPr>
+            <w:r>
+              <w:t>Revue de l’avancement des développements, difficultés techniques, plan d’action court terme.</w:t>
+            </w:r>
+          </w:p>
+        </w:tc>
+        <w:tc>
+          <w:tcPr>
+            <w:tcW w:w="0" w:type="auto"/>
+            <w:vAlign w:val="center"/>
+            <w:hideMark/>
+          </w:tcPr>
+          <w:p>
+            <w:pPr>
+              <w:spacing w:after="160" w:line="259" w:lineRule="auto"/>
+              <w:ind w:firstLine="0"/>
+              <w:jc w:val="left"/>
+            </w:pPr>
+            <w:r>
+              <w:t>Toutes les 2 semaines (Teams).</w:t>
+            </w:r>
+          </w:p>
+        </w:tc>
+        <w:tc>
+          <w:tcPr>
+            <w:tcW w:w="2079" w:type="dxa"/>
+            <w:vAlign w:val="center"/>
+            <w:hideMark/>
+          </w:tcPr>
+          <w:p>
+            <w:pPr>
+              <w:spacing w:after="160" w:line="259" w:lineRule="auto"/>
+              <w:ind w:firstLine="0"/>
+              <w:jc w:val="left"/>
+            </w:pPr>
+            <w:r>
+              <w:t>Damien Lorigeon, tuteur Reims, encadrant Polytech.</w:t>
+            </w:r>
+          </w:p>
+        </w:tc>
+        <w:tc>
+          <w:tcPr>
+            <w:tcW w:w="2364" w:type="dxa"/>
+            <w:vAlign w:val="center"/>
+            <w:hideMark/>
+          </w:tcPr>
+          <w:p>
+            <w:pPr>
+              <w:spacing w:after="160" w:line="259" w:lineRule="auto"/>
+              <w:ind w:firstLine="0"/>
+              <w:jc w:val="left"/>
+            </w:pPr>
+            <w:r>
+              <w:t>CR synthétique (Teams message ou fichier partagé).</w:t>
+            </w:r>
+          </w:p>
+        </w:tc>
+      </w:tr>
+    </w:tbl>
     <w:p>
       <w:pPr>
         <w:spacing w:after="160" w:line="259" w:lineRule="auto"/>
@@ -4930,13 +5282,24 @@
     </w:p>
     <w:p>
       <w:pPr>
+        <w:spacing w:after="160" w:line="259" w:lineRule="auto"/>
+        <w:ind w:firstLine="0"/>
+        <w:jc w:val="left"/>
+      </w:pPr>
+      <w:r>
+        <w:br w:type="page"/>
+      </w:r>
+    </w:p>
+    <w:p>
+      <w:pPr>
         <w:pStyle w:val="Titre2"/>
       </w:pPr>
-      <w:bookmarkStart w:id="7" w:name="_Toc210202606"/>
-      <w:r>
+      <w:bookmarkStart w:id="6" w:name="_Toc210202606"/>
+      <w:r>
+        <w:lastRenderedPageBreak/>
         <w:t>Indicateurs de suivi (avancement, qualité, coûts, délais)</w:t>
       </w:r>
-      <w:bookmarkEnd w:id="7"/>
+      <w:bookmarkEnd w:id="6"/>
     </w:p>
     <w:p>
       <w:pPr>
@@ -5112,7 +5475,6 @@
         <w:jc w:val="left"/>
       </w:pPr>
       <w:r>
-        <w:lastRenderedPageBreak/>
         <w:t>Comparaison entre prévisionnel (120h) et réalisé.</w:t>
       </w:r>
     </w:p>
@@ -5233,7 +5595,7 @@
       <w:pPr>
         <w:pStyle w:val="Titre2"/>
       </w:pPr>
-      <w:bookmarkStart w:id="8" w:name="_Toc210202607"/>
+      <w:bookmarkStart w:id="7" w:name="_Toc210202607"/>
       <w:r>
         <w:t xml:space="preserve">Modalités de </w:t>
       </w:r>
@@ -5245,7 +5607,7 @@
       <w:r>
         <w:t xml:space="preserve"> (fréquence, supports, responsables)</w:t>
       </w:r>
-      <w:bookmarkEnd w:id="8"/>
+      <w:bookmarkEnd w:id="7"/>
     </w:p>
     <w:p>
       <w:pPr>
@@ -5312,21 +5674,706 @@
       <w:pPr>
         <w:pStyle w:val="Titre1"/>
       </w:pPr>
-      <w:bookmarkStart w:id="9" w:name="_Toc210202608"/>
+      <w:bookmarkStart w:id="8" w:name="_Toc210202608"/>
       <w:r>
         <w:t>Outils de développement et de gestion</w:t>
       </w:r>
+      <w:bookmarkEnd w:id="8"/>
+    </w:p>
+    <w:p>
+      <w:pPr>
+        <w:pStyle w:val="Titre2"/>
+      </w:pPr>
+      <w:r>
+        <w:t>Cycle de développement et jalons</w:t>
+      </w:r>
+    </w:p>
+    <w:tbl>
+      <w:tblPr>
+        <w:tblW w:w="10773" w:type="dxa"/>
+        <w:tblCellSpacing w:w="15" w:type="dxa"/>
+        <w:tblInd w:w="-1139" w:type="dxa"/>
+        <w:tblBorders>
+          <w:top w:val="single" w:sz="4" w:space="0" w:color="auto"/>
+          <w:left w:val="single" w:sz="4" w:space="0" w:color="auto"/>
+          <w:bottom w:val="single" w:sz="4" w:space="0" w:color="auto"/>
+          <w:right w:val="single" w:sz="4" w:space="0" w:color="auto"/>
+          <w:insideH w:val="single" w:sz="4" w:space="0" w:color="auto"/>
+          <w:insideV w:val="single" w:sz="4" w:space="0" w:color="auto"/>
+        </w:tblBorders>
+        <w:tblCellMar>
+          <w:top w:w="15" w:type="dxa"/>
+          <w:left w:w="15" w:type="dxa"/>
+          <w:bottom w:w="15" w:type="dxa"/>
+          <w:right w:w="15" w:type="dxa"/>
+        </w:tblCellMar>
+        <w:tblLook w:val="04A0" w:firstRow="1" w:lastRow="0" w:firstColumn="1" w:lastColumn="0" w:noHBand="0" w:noVBand="1"/>
+      </w:tblPr>
+      <w:tblGrid>
+        <w:gridCol w:w="2694"/>
+        <w:gridCol w:w="2290"/>
+        <w:gridCol w:w="2387"/>
+        <w:gridCol w:w="1701"/>
+        <w:gridCol w:w="1701"/>
+      </w:tblGrid>
+      <w:tr>
+        <w:trPr>
+          <w:tblHeader/>
+          <w:tblCellSpacing w:w="15" w:type="dxa"/>
+        </w:trPr>
+        <w:tc>
+          <w:tcPr>
+            <w:tcW w:w="2649" w:type="dxa"/>
+            <w:vAlign w:val="center"/>
+            <w:hideMark/>
+          </w:tcPr>
+          <w:p>
+            <w:pPr>
+              <w:ind w:firstLine="0"/>
+              <w:jc w:val="left"/>
+              <w:rPr>
+                <w:b/>
+                <w:bCs/>
+              </w:rPr>
+            </w:pPr>
+            <w:r>
+              <w:rPr>
+                <w:b/>
+                <w:bCs/>
+              </w:rPr>
+              <w:t>Étape</w:t>
+            </w:r>
+          </w:p>
+        </w:tc>
+        <w:tc>
+          <w:tcPr>
+            <w:tcW w:w="2260" w:type="dxa"/>
+            <w:vAlign w:val="center"/>
+            <w:hideMark/>
+          </w:tcPr>
+          <w:p>
+            <w:pPr>
+              <w:ind w:firstLine="0"/>
+              <w:jc w:val="left"/>
+              <w:rPr>
+                <w:b/>
+                <w:bCs/>
+              </w:rPr>
+            </w:pPr>
+            <w:r>
+              <w:rPr>
+                <w:b/>
+                <w:bCs/>
+              </w:rPr>
+              <w:t>Objectif</w:t>
+            </w:r>
+          </w:p>
+        </w:tc>
+        <w:tc>
+          <w:tcPr>
+            <w:tcW w:w="2357" w:type="dxa"/>
+            <w:vAlign w:val="center"/>
+            <w:hideMark/>
+          </w:tcPr>
+          <w:p>
+            <w:pPr>
+              <w:ind w:firstLine="0"/>
+              <w:jc w:val="left"/>
+              <w:rPr>
+                <w:b/>
+                <w:bCs/>
+              </w:rPr>
+            </w:pPr>
+            <w:r>
+              <w:rPr>
+                <w:b/>
+                <w:bCs/>
+              </w:rPr>
+              <w:t>Produits livrables</w:t>
+            </w:r>
+          </w:p>
+        </w:tc>
+        <w:tc>
+          <w:tcPr>
+            <w:tcW w:w="1671" w:type="dxa"/>
+            <w:vAlign w:val="center"/>
+            <w:hideMark/>
+          </w:tcPr>
+          <w:p>
+            <w:pPr>
+              <w:ind w:firstLine="0"/>
+              <w:jc w:val="left"/>
+              <w:rPr>
+                <w:b/>
+                <w:bCs/>
+              </w:rPr>
+            </w:pPr>
+            <w:r>
+              <w:rPr>
+                <w:b/>
+                <w:bCs/>
+              </w:rPr>
+              <w:t>Revue / Validation</w:t>
+            </w:r>
+          </w:p>
+        </w:tc>
+        <w:tc>
+          <w:tcPr>
+            <w:tcW w:w="1656" w:type="dxa"/>
+            <w:vAlign w:val="center"/>
+            <w:hideMark/>
+          </w:tcPr>
+          <w:p>
+            <w:pPr>
+              <w:ind w:firstLine="0"/>
+              <w:jc w:val="left"/>
+              <w:rPr>
+                <w:b/>
+                <w:bCs/>
+              </w:rPr>
+            </w:pPr>
+            <w:r>
+              <w:rPr>
+                <w:b/>
+                <w:bCs/>
+              </w:rPr>
+              <w:t>Échéance prévisionnelle</w:t>
+            </w:r>
+          </w:p>
+        </w:tc>
+      </w:tr>
+      <w:tr>
+        <w:trPr>
+          <w:tblCellSpacing w:w="15" w:type="dxa"/>
+        </w:trPr>
+        <w:tc>
+          <w:tcPr>
+            <w:tcW w:w="2649" w:type="dxa"/>
+            <w:vAlign w:val="center"/>
+            <w:hideMark/>
+          </w:tcPr>
+          <w:p>
+            <w:pPr>
+              <w:ind w:firstLine="0"/>
+              <w:jc w:val="left"/>
+            </w:pPr>
+            <w:r>
+              <w:rPr>
+                <w:b/>
+                <w:bCs/>
+              </w:rPr>
+              <w:t>Phase 1 – Initialisation</w:t>
+            </w:r>
+          </w:p>
+        </w:tc>
+        <w:tc>
+          <w:tcPr>
+            <w:tcW w:w="2260" w:type="dxa"/>
+            <w:vAlign w:val="center"/>
+            <w:hideMark/>
+          </w:tcPr>
+          <w:p>
+            <w:pPr>
+              <w:ind w:firstLine="0"/>
+              <w:jc w:val="left"/>
+            </w:pPr>
+            <w:r>
+              <w:t>Cadrage du projet et de la démarche</w:t>
+            </w:r>
+          </w:p>
+        </w:tc>
+        <w:tc>
+          <w:tcPr>
+            <w:tcW w:w="2357" w:type="dxa"/>
+            <w:vAlign w:val="center"/>
+            <w:hideMark/>
+          </w:tcPr>
+          <w:p>
+            <w:pPr>
+              <w:ind w:firstLine="0"/>
+              <w:jc w:val="left"/>
+            </w:pPr>
+            <w:r>
+              <w:t>FOP, Plan de Développement</w:t>
+            </w:r>
+            <w:r>
+              <w:t>, Spécification</w:t>
+            </w:r>
+          </w:p>
+        </w:tc>
+        <w:tc>
+          <w:tcPr>
+            <w:tcW w:w="1671" w:type="dxa"/>
+            <w:vAlign w:val="center"/>
+            <w:hideMark/>
+          </w:tcPr>
+          <w:p>
+            <w:pPr>
+              <w:ind w:firstLine="0"/>
+              <w:jc w:val="left"/>
+            </w:pPr>
+            <w:r>
+              <w:t>Comité de pilotage n°1</w:t>
+            </w:r>
+          </w:p>
+        </w:tc>
+        <w:tc>
+          <w:tcPr>
+            <w:tcW w:w="1656" w:type="dxa"/>
+            <w:vAlign w:val="center"/>
+            <w:hideMark/>
+          </w:tcPr>
+          <w:p>
+            <w:pPr>
+              <w:ind w:firstLine="0"/>
+              <w:jc w:val="left"/>
+            </w:pPr>
+            <w:r>
+              <w:t>22/10/2025</w:t>
+            </w:r>
+          </w:p>
+        </w:tc>
+      </w:tr>
+      <w:tr>
+        <w:trPr>
+          <w:tblCellSpacing w:w="15" w:type="dxa"/>
+        </w:trPr>
+        <w:tc>
+          <w:tcPr>
+            <w:tcW w:w="2649" w:type="dxa"/>
+            <w:vAlign w:val="center"/>
+            <w:hideMark/>
+          </w:tcPr>
+          <w:p>
+            <w:pPr>
+              <w:ind w:firstLine="0"/>
+              <w:jc w:val="left"/>
+            </w:pPr>
+            <w:r>
+              <w:rPr>
+                <w:b/>
+                <w:bCs/>
+              </w:rPr>
+              <w:t>Phase 2 – Analyse et conception</w:t>
+            </w:r>
+          </w:p>
+        </w:tc>
+        <w:tc>
+          <w:tcPr>
+            <w:tcW w:w="2260" w:type="dxa"/>
+            <w:vAlign w:val="center"/>
+            <w:hideMark/>
+          </w:tcPr>
+          <w:p>
+            <w:pPr>
+              <w:ind w:firstLine="0"/>
+              <w:jc w:val="left"/>
+            </w:pPr>
+            <w:r>
+              <w:t>Définition fonctionnelle et modélisation (GRAFCET, architecture, E/S, critères de comparaison)</w:t>
+            </w:r>
+          </w:p>
+        </w:tc>
+        <w:tc>
+          <w:tcPr>
+            <w:tcW w:w="2357" w:type="dxa"/>
+            <w:vAlign w:val="center"/>
+            <w:hideMark/>
+          </w:tcPr>
+          <w:p>
+            <w:pPr>
+              <w:ind w:firstLine="0"/>
+              <w:jc w:val="left"/>
+            </w:pPr>
+            <w:r>
+              <w:t>Dossier de conception général/détaillé</w:t>
+            </w:r>
+          </w:p>
+        </w:tc>
+        <w:tc>
+          <w:tcPr>
+            <w:tcW w:w="1671" w:type="dxa"/>
+            <w:vAlign w:val="center"/>
+            <w:hideMark/>
+          </w:tcPr>
+          <w:p>
+            <w:pPr>
+              <w:ind w:firstLine="0"/>
+              <w:jc w:val="left"/>
+            </w:pPr>
+            <w:r>
+              <w:t>Comité de suivi technique</w:t>
+            </w:r>
+          </w:p>
+        </w:tc>
+        <w:tc>
+          <w:tcPr>
+            <w:tcW w:w="1656" w:type="dxa"/>
+            <w:vAlign w:val="center"/>
+            <w:hideMark/>
+          </w:tcPr>
+          <w:p>
+            <w:pPr>
+              <w:ind w:firstLine="0"/>
+              <w:jc w:val="left"/>
+            </w:pPr>
+            <w:r>
+              <w:t>19/11/2025</w:t>
+            </w:r>
+          </w:p>
+        </w:tc>
+      </w:tr>
+      <w:tr>
+        <w:trPr>
+          <w:tblCellSpacing w:w="15" w:type="dxa"/>
+        </w:trPr>
+        <w:tc>
+          <w:tcPr>
+            <w:tcW w:w="2649" w:type="dxa"/>
+            <w:vAlign w:val="center"/>
+            <w:hideMark/>
+          </w:tcPr>
+          <w:p>
+            <w:pPr>
+              <w:ind w:firstLine="0"/>
+              <w:jc w:val="left"/>
+            </w:pPr>
+            <w:r>
+              <w:rPr>
+                <w:b/>
+                <w:bCs/>
+              </w:rPr>
+              <w:t>Phase 3 – Développement IEC61131</w:t>
+            </w:r>
+            <w:r>
+              <w:rPr>
+                <w:b/>
+                <w:bCs/>
+              </w:rPr>
+              <w:t>/</w:t>
+            </w:r>
+            <w:r>
+              <w:rPr>
+                <w:b/>
+                <w:bCs/>
+              </w:rPr>
+              <w:t xml:space="preserve"> </w:t>
+            </w:r>
+            <w:r>
+              <w:rPr>
+                <w:b/>
+                <w:bCs/>
+              </w:rPr>
+              <w:t>IEC61499</w:t>
+            </w:r>
+          </w:p>
+        </w:tc>
+        <w:tc>
+          <w:tcPr>
+            <w:tcW w:w="2260" w:type="dxa"/>
+            <w:vAlign w:val="center"/>
+            <w:hideMark/>
+          </w:tcPr>
+          <w:p>
+            <w:pPr>
+              <w:ind w:firstLine="0"/>
+              <w:jc w:val="left"/>
+            </w:pPr>
+            <w:r>
+              <w:t xml:space="preserve">Implémentation </w:t>
+            </w:r>
+            <w:r>
+              <w:t>ECE et EAE</w:t>
+            </w:r>
+          </w:p>
+        </w:tc>
+        <w:tc>
+          <w:tcPr>
+            <w:tcW w:w="2357" w:type="dxa"/>
+            <w:vAlign w:val="center"/>
+            <w:hideMark/>
+          </w:tcPr>
+          <w:p>
+            <w:pPr>
+              <w:ind w:firstLine="0"/>
+              <w:jc w:val="left"/>
+            </w:pPr>
+            <w:r>
+              <w:t>Programme</w:t>
+            </w:r>
+            <w:r>
+              <w:t>s</w:t>
+            </w:r>
+            <w:r>
+              <w:t xml:space="preserve"> ECE</w:t>
+            </w:r>
+            <w:r>
+              <w:t>/EAE</w:t>
+            </w:r>
+            <w:r>
+              <w:t>, documentation associée</w:t>
+            </w:r>
+          </w:p>
+        </w:tc>
+        <w:tc>
+          <w:tcPr>
+            <w:tcW w:w="1671" w:type="dxa"/>
+            <w:vAlign w:val="center"/>
+            <w:hideMark/>
+          </w:tcPr>
+          <w:p>
+            <w:pPr>
+              <w:ind w:firstLine="0"/>
+              <w:jc w:val="left"/>
+            </w:pPr>
+            <w:r>
+              <w:t>Revue interne</w:t>
+            </w:r>
+          </w:p>
+        </w:tc>
+        <w:tc>
+          <w:tcPr>
+            <w:tcW w:w="1656" w:type="dxa"/>
+            <w:vAlign w:val="center"/>
+            <w:hideMark/>
+          </w:tcPr>
+          <w:p>
+            <w:pPr>
+              <w:ind w:firstLine="0"/>
+              <w:jc w:val="left"/>
+            </w:pPr>
+            <w:r>
+              <w:t>Déc. 2025</w:t>
+            </w:r>
+          </w:p>
+        </w:tc>
+      </w:tr>
+      <w:tr>
+        <w:trPr>
+          <w:tblCellSpacing w:w="15" w:type="dxa"/>
+        </w:trPr>
+        <w:tc>
+          <w:tcPr>
+            <w:tcW w:w="2649" w:type="dxa"/>
+            <w:vAlign w:val="center"/>
+            <w:hideMark/>
+          </w:tcPr>
+          <w:p>
+            <w:pPr>
+              <w:ind w:firstLine="0"/>
+              <w:jc w:val="left"/>
+            </w:pPr>
+            <w:r>
+              <w:rPr>
+                <w:b/>
+                <w:bCs/>
+              </w:rPr>
+              <w:t xml:space="preserve">Phase 4 – </w:t>
+            </w:r>
+            <w:r>
+              <w:rPr>
+                <w:b/>
+                <w:bCs/>
+              </w:rPr>
+              <w:t>Tests unitaires &amp; intégrations</w:t>
+            </w:r>
+          </w:p>
+        </w:tc>
+        <w:tc>
+          <w:tcPr>
+            <w:tcW w:w="2260" w:type="dxa"/>
+            <w:vAlign w:val="center"/>
+            <w:hideMark/>
+          </w:tcPr>
+          <w:p>
+            <w:pPr>
+              <w:ind w:firstLine="0"/>
+              <w:jc w:val="left"/>
+            </w:pPr>
+            <w:r>
+              <w:t>Réaliser et valider les tests unitaires et d’intégrations</w:t>
+            </w:r>
+          </w:p>
+        </w:tc>
+        <w:tc>
+          <w:tcPr>
+            <w:tcW w:w="2357" w:type="dxa"/>
+            <w:vAlign w:val="center"/>
+            <w:hideMark/>
+          </w:tcPr>
+          <w:p>
+            <w:pPr>
+              <w:ind w:firstLine="0"/>
+              <w:jc w:val="left"/>
+            </w:pPr>
+            <w:r>
+              <w:t>Fiches de tests</w:t>
+            </w:r>
+          </w:p>
+        </w:tc>
+        <w:tc>
+          <w:tcPr>
+            <w:tcW w:w="1671" w:type="dxa"/>
+            <w:vAlign w:val="center"/>
+            <w:hideMark/>
+          </w:tcPr>
+          <w:p>
+            <w:pPr>
+              <w:ind w:firstLine="0"/>
+              <w:jc w:val="left"/>
+            </w:pPr>
+            <w:r>
+              <w:t>Comité de pilotage n°2</w:t>
+            </w:r>
+          </w:p>
+        </w:tc>
+        <w:tc>
+          <w:tcPr>
+            <w:tcW w:w="1656" w:type="dxa"/>
+            <w:vAlign w:val="center"/>
+            <w:hideMark/>
+          </w:tcPr>
+          <w:p>
+            <w:pPr>
+              <w:ind w:firstLine="0"/>
+              <w:jc w:val="left"/>
+            </w:pPr>
+            <w:r>
+              <w:t>Janv. 2026</w:t>
+            </w:r>
+          </w:p>
+        </w:tc>
+      </w:tr>
+      <w:tr>
+        <w:trPr>
+          <w:tblCellSpacing w:w="15" w:type="dxa"/>
+        </w:trPr>
+        <w:tc>
+          <w:tcPr>
+            <w:tcW w:w="2649" w:type="dxa"/>
+            <w:vAlign w:val="center"/>
+            <w:hideMark/>
+          </w:tcPr>
+          <w:p>
+            <w:pPr>
+              <w:ind w:firstLine="0"/>
+              <w:jc w:val="left"/>
+            </w:pPr>
+            <w:r>
+              <w:rPr>
+                <w:b/>
+                <w:bCs/>
+              </w:rPr>
+              <w:t>Phase 5 – Validation et comparaison</w:t>
+            </w:r>
+          </w:p>
+        </w:tc>
+        <w:tc>
+          <w:tcPr>
+            <w:tcW w:w="2260" w:type="dxa"/>
+            <w:vAlign w:val="center"/>
+            <w:hideMark/>
+          </w:tcPr>
+          <w:p>
+            <w:pPr>
+              <w:ind w:firstLine="0"/>
+              <w:jc w:val="left"/>
+            </w:pPr>
+            <w:r>
+              <w:t>Vérification du bon fonctionnement et comparaison entre les deux normes</w:t>
+            </w:r>
+          </w:p>
+        </w:tc>
+        <w:tc>
+          <w:tcPr>
+            <w:tcW w:w="2357" w:type="dxa"/>
+            <w:vAlign w:val="center"/>
+            <w:hideMark/>
+          </w:tcPr>
+          <w:p>
+            <w:pPr>
+              <w:ind w:firstLine="0"/>
+              <w:jc w:val="left"/>
+            </w:pPr>
+            <w:r>
+              <w:t xml:space="preserve">Tableau comparatif, résultats de tests, </w:t>
+            </w:r>
+            <w:proofErr w:type="gramStart"/>
+            <w:r>
+              <w:t>analyse</w:t>
+            </w:r>
+            <w:r>
+              <w:t xml:space="preserve"> basé</w:t>
+            </w:r>
+            <w:proofErr w:type="gramEnd"/>
+            <w:r>
+              <w:t xml:space="preserve"> sur nos critères de comparaison (voir Spécification)</w:t>
+            </w:r>
+          </w:p>
+        </w:tc>
+        <w:tc>
+          <w:tcPr>
+            <w:tcW w:w="1671" w:type="dxa"/>
+            <w:vAlign w:val="center"/>
+            <w:hideMark/>
+          </w:tcPr>
+          <w:p>
+            <w:pPr>
+              <w:ind w:firstLine="0"/>
+              <w:jc w:val="left"/>
+            </w:pPr>
+            <w:r>
+              <w:t>Comité de pilotage final + soutenance</w:t>
+            </w:r>
+          </w:p>
+        </w:tc>
+        <w:tc>
+          <w:tcPr>
+            <w:tcW w:w="1656" w:type="dxa"/>
+            <w:vAlign w:val="center"/>
+            <w:hideMark/>
+          </w:tcPr>
+          <w:p>
+            <w:pPr>
+              <w:ind w:firstLine="0"/>
+              <w:jc w:val="left"/>
+            </w:pPr>
+            <w:r>
+              <w:t>Février 2026</w:t>
+            </w:r>
+          </w:p>
+        </w:tc>
+      </w:tr>
+    </w:tbl>
+    <w:p>
+      <w:pPr>
+        <w:ind w:firstLine="0"/>
+      </w:pPr>
+    </w:p>
+    <w:p>
+      <w:pPr>
+        <w:spacing w:after="160" w:line="259" w:lineRule="auto"/>
+        <w:ind w:firstLine="0"/>
+        <w:jc w:val="left"/>
+      </w:pPr>
+      <w:r>
+        <w:br w:type="page"/>
+      </w:r>
+    </w:p>
+    <w:p>
+      <w:pPr>
+        <w:ind w:firstLine="0"/>
+      </w:pPr>
+    </w:p>
+    <w:p>
+      <w:pPr>
+        <w:pStyle w:val="Titre2"/>
+      </w:pPr>
+      <w:bookmarkStart w:id="9" w:name="_Toc210202609"/>
+      <w:r>
+        <w:t>Gestion documentaire (nomenclature, arborescence, stockage)</w:t>
+      </w:r>
       <w:bookmarkEnd w:id="9"/>
-    </w:p>
-    <w:p>
-      <w:pPr>
-        <w:pStyle w:val="Titre2"/>
-      </w:pPr>
-      <w:bookmarkStart w:id="10" w:name="_Toc210202609"/>
-      <w:r>
-        <w:t>Gestion documentaire (nomenclature, arborescence, stockage)</w:t>
-      </w:r>
-      <w:bookmarkEnd w:id="10"/>
     </w:p>
     <w:p>
       <w:pPr>
@@ -5506,12 +6553,12 @@
       <w:pPr>
         <w:pStyle w:val="Titre2"/>
       </w:pPr>
-      <w:bookmarkStart w:id="11" w:name="_Toc210202610"/>
+      <w:bookmarkStart w:id="10" w:name="_Toc210202610"/>
       <w:r>
         <w:lastRenderedPageBreak/>
         <w:t>Outils de gestion de projet (Gantt, outils collaboratifs)</w:t>
       </w:r>
-      <w:bookmarkEnd w:id="11"/>
+      <w:bookmarkEnd w:id="10"/>
     </w:p>
     <w:p>
       <w:pPr>
@@ -5575,11 +6622,11 @@
       <w:pPr>
         <w:pStyle w:val="Titre2"/>
       </w:pPr>
-      <w:bookmarkStart w:id="12" w:name="_Toc210202611"/>
+      <w:bookmarkStart w:id="11" w:name="_Toc210202611"/>
       <w:r>
         <w:t>Outils de communication (réunions, visioconférences, messagerie, plateformes)</w:t>
       </w:r>
-      <w:bookmarkEnd w:id="12"/>
+      <w:bookmarkEnd w:id="11"/>
     </w:p>
     <w:p>
       <w:r>
@@ -5612,26 +6659,314 @@
       </w:r>
       <w:proofErr w:type="gramEnd"/>
     </w:p>
-    <w:p/>
+    <w:p>
+      <w:pPr>
+        <w:ind w:firstLine="0"/>
+      </w:pPr>
+    </w:p>
     <w:p>
       <w:pPr>
         <w:pStyle w:val="Titre1"/>
       </w:pPr>
-      <w:bookmarkStart w:id="13" w:name="_Toc210202612"/>
-      <w:r>
+      <w:r>
+        <w:t xml:space="preserve">Validations et tests </w:t>
+      </w:r>
+    </w:p>
+    <w:p>
+      <w:pPr>
+        <w:ind w:firstLine="0"/>
+      </w:pPr>
+    </w:p>
+    <w:p>
+      <w:pPr>
+        <w:ind w:firstLine="0"/>
+      </w:pPr>
+      <w:r>
+        <w:t>La phase de tests a pour objectif de vérifier le bon fonctionnement du système simulé, d’assurer la cohérence des comportements par rapport au GRAFCET initial, et de valider la flexibilité de chaque approche de programmation (IEC 61131-3 et IEC 61499).</w:t>
+      </w:r>
+    </w:p>
+    <w:p>
+      <w:pPr>
+        <w:ind w:firstLine="0"/>
+      </w:pPr>
+      <w:r>
+        <w:t xml:space="preserve">Les essais seront menés intégralement dans l’environnement virtuel </w:t>
+      </w:r>
+      <w:proofErr w:type="spellStart"/>
+      <w:r>
+        <w:t>Factory</w:t>
+      </w:r>
+      <w:proofErr w:type="spellEnd"/>
+      <w:r>
+        <w:t xml:space="preserve"> I/O couplé à </w:t>
+      </w:r>
+      <w:proofErr w:type="spellStart"/>
+      <w:r>
+        <w:t>EcoStruxure</w:t>
+      </w:r>
+      <w:proofErr w:type="spellEnd"/>
+      <w:r>
+        <w:t xml:space="preserve"> Simulation.</w:t>
+      </w:r>
+    </w:p>
+    <w:p>
+      <w:pPr>
+        <w:ind w:firstLine="0"/>
+      </w:pPr>
+    </w:p>
+    <w:p>
+      <w:pPr>
+        <w:ind w:firstLine="0"/>
+        <w:rPr>
+          <w:b/>
+          <w:bCs/>
+        </w:rPr>
+      </w:pPr>
+      <w:r>
+        <w:rPr>
+          <w:b/>
+          <w:bCs/>
+        </w:rPr>
+        <w:t>Tests unitaires</w:t>
+      </w:r>
+    </w:p>
+    <w:p>
+      <w:pPr>
+        <w:ind w:firstLine="0"/>
+      </w:pPr>
+      <w:r>
+        <w:t>Les tests unitaires visent à valider le bon comportement individuel de chaque élément fonctionnel avant l’intégration globale du système.</w:t>
+      </w:r>
+    </w:p>
+    <w:p>
+      <w:pPr>
+        <w:ind w:firstLine="0"/>
+      </w:pPr>
+      <w:r>
+        <w:t>Deux niveaux de vérification seront réalisés :</w:t>
+      </w:r>
+    </w:p>
+    <w:p>
+      <w:pPr>
+        <w:numPr>
+          <w:ilvl w:val="0"/>
+          <w:numId w:val="23"/>
+        </w:numPr>
+      </w:pPr>
+      <w:r>
+        <w:t xml:space="preserve">Équipements virtuels : chaque capteur et actionneur sera testé indépendamment afin de confirmer la cohérence des signaux échangés via Modbus TCP (détection correcte des états, activation des sorties, synchronisation avec la scène </w:t>
+      </w:r>
+      <w:proofErr w:type="spellStart"/>
+      <w:r>
+        <w:t>Factory</w:t>
+      </w:r>
+      <w:proofErr w:type="spellEnd"/>
+      <w:r>
+        <w:t xml:space="preserve"> I/O).</w:t>
+      </w:r>
+    </w:p>
+    <w:p>
+      <w:pPr>
+        <w:numPr>
+          <w:ilvl w:val="0"/>
+          <w:numId w:val="23"/>
+        </w:numPr>
+      </w:pPr>
+      <w:r>
+        <w:t>Fonctions logiques issues du GRAFCET : chaque étape, transition et condition d’action sera testée séparément pour vérifier le respect de la logique séquentielle et la bonne correspondance entre les étapes du modèle et leur implémentation dans chaque norme.</w:t>
+      </w:r>
+    </w:p>
+    <w:p>
+      <w:pPr>
+        <w:ind w:firstLine="0"/>
+      </w:pPr>
+    </w:p>
+    <w:p>
+      <w:pPr>
+        <w:ind w:firstLine="0"/>
+      </w:pPr>
+      <w:r>
+        <w:t>Ces tests permettront d’isoler plus facilement les erreurs de programmation ou les problèmes d’adressage avant l’intégration complète.</w:t>
+      </w:r>
+    </w:p>
+    <w:p>
+      <w:pPr>
+        <w:ind w:firstLine="0"/>
+        <w:rPr>
+          <w:b/>
+          <w:bCs/>
+        </w:rPr>
+      </w:pPr>
+    </w:p>
+    <w:p>
+      <w:pPr>
+        <w:ind w:firstLine="0"/>
+        <w:rPr>
+          <w:b/>
+          <w:bCs/>
+        </w:rPr>
+      </w:pPr>
+      <w:r>
+        <w:rPr>
+          <w:b/>
+          <w:bCs/>
+        </w:rPr>
+        <w:t>Tests d’intégration</w:t>
+      </w:r>
+    </w:p>
+    <w:p>
+      <w:pPr>
+        <w:ind w:firstLine="0"/>
+      </w:pPr>
+      <w:r>
+        <w:t xml:space="preserve">Une fois les modules validés individuellement, l’ensemble du programme sera exécuté en conditions réelles de simulation, sous </w:t>
+      </w:r>
+      <w:proofErr w:type="spellStart"/>
+      <w:r>
+        <w:t>Factory</w:t>
+      </w:r>
+      <w:proofErr w:type="spellEnd"/>
+      <w:r>
+        <w:t xml:space="preserve"> I/O.</w:t>
+      </w:r>
+    </w:p>
+    <w:p>
+      <w:pPr>
+        <w:ind w:firstLine="0"/>
+      </w:pPr>
+      <w:r>
+        <w:t>Les essais seront effectués selon deux modes :</w:t>
+      </w:r>
+    </w:p>
+    <w:p>
+      <w:pPr>
+        <w:numPr>
+          <w:ilvl w:val="0"/>
+          <w:numId w:val="24"/>
+        </w:numPr>
+      </w:pPr>
+      <w:r>
+        <w:t>Mode automatique : déroulement complet du cycle de tri (détection, aiguillage, comptage) sans intervention manuelle.</w:t>
+      </w:r>
+    </w:p>
+    <w:p>
+      <w:pPr>
+        <w:numPr>
+          <w:ilvl w:val="0"/>
+          <w:numId w:val="24"/>
+        </w:numPr>
+      </w:pPr>
+      <w:r>
+        <w:t>Mode manuel : activation ou désactivation manuelle des sous-systèmes (convoyeurs, bascules, etc.) afin de vérifier le comportement du programme dans des cas particuliers (pièce bloquée, capteur inactif, arrêt en cours de cycle, etc.).</w:t>
+      </w:r>
+    </w:p>
+    <w:p>
+      <w:pPr>
+        <w:ind w:firstLine="0"/>
+      </w:pPr>
+    </w:p>
+    <w:p>
+      <w:pPr>
+        <w:ind w:firstLine="0"/>
+      </w:pPr>
+      <w:r>
+        <w:t>L’objectif est de s’assurer que la logique de commande reste robuste, cohérente et réactive sur toute la durée du cycle, quelle que soit la norme utilisée.</w:t>
+      </w:r>
+    </w:p>
+    <w:p>
+      <w:pPr>
+        <w:ind w:firstLine="0"/>
+      </w:pPr>
+    </w:p>
+    <w:p>
+      <w:pPr>
+        <w:ind w:firstLine="0"/>
+        <w:rPr>
+          <w:b/>
+          <w:bCs/>
+        </w:rPr>
+      </w:pPr>
+      <w:r>
+        <w:rPr>
+          <w:b/>
+          <w:bCs/>
+        </w:rPr>
+        <w:t>Tests de flexibilité</w:t>
+      </w:r>
+    </w:p>
+    <w:p>
+      <w:pPr>
+        <w:ind w:firstLine="0"/>
+      </w:pPr>
+      <w:r>
+        <w:t>Des scénarios spécifiques seront créés pour évaluer la capacité d’adaptation du système à des modifications.</w:t>
+      </w:r>
+    </w:p>
+    <w:p>
+      <w:pPr>
+        <w:ind w:firstLine="0"/>
+      </w:pPr>
+      <w:r>
+        <w:t>Le cas étudié inclura :</w:t>
+      </w:r>
+    </w:p>
+    <w:p>
+      <w:pPr>
+        <w:numPr>
+          <w:ilvl w:val="0"/>
+          <w:numId w:val="25"/>
+        </w:numPr>
+      </w:pPr>
+      <w:r>
+        <w:t xml:space="preserve">L’ajout d’un capteur supplémentaire dans la scène </w:t>
+      </w:r>
+      <w:proofErr w:type="spellStart"/>
+      <w:r>
+        <w:t>Factory</w:t>
+      </w:r>
+      <w:proofErr w:type="spellEnd"/>
+      <w:r>
+        <w:t xml:space="preserve"> I/O (ex. nouveau point de détection ou contrôle de position) ;</w:t>
+      </w:r>
+    </w:p>
+    <w:p>
+      <w:pPr>
+        <w:ind w:firstLine="0"/>
+      </w:pPr>
+    </w:p>
+    <w:p>
+      <w:pPr>
+        <w:ind w:firstLine="0"/>
+      </w:pPr>
+      <w:r>
+        <w:t>Ces tests permettront de mesurer qualitativement la facilité de modification et de réutilisation du programme selon la norme utilisée.</w:t>
+      </w:r>
+    </w:p>
+    <w:p>
+      <w:r>
+        <w:br/>
+      </w:r>
+    </w:p>
+    <w:p>
+      <w:pPr>
+        <w:pStyle w:val="Titre1"/>
+      </w:pPr>
+      <w:bookmarkStart w:id="12" w:name="_Toc210202612"/>
+      <w:r>
+        <w:lastRenderedPageBreak/>
         <w:t>Livrables attendus</w:t>
       </w:r>
+      <w:bookmarkEnd w:id="12"/>
+    </w:p>
+    <w:p>
+      <w:pPr>
+        <w:pStyle w:val="Titre2"/>
+      </w:pPr>
+      <w:bookmarkStart w:id="13" w:name="_Toc210202613"/>
+      <w:r>
+        <w:t>Liste des livrables par phase du projet</w:t>
+      </w:r>
       <w:bookmarkEnd w:id="13"/>
-    </w:p>
-    <w:p>
-      <w:pPr>
-        <w:pStyle w:val="Titre2"/>
-      </w:pPr>
-      <w:bookmarkStart w:id="14" w:name="_Toc210202613"/>
-      <w:r>
-        <w:t>Liste des livrables par phase du projet</w:t>
-      </w:r>
-      <w:bookmarkEnd w:id="14"/>
     </w:p>
     <w:p>
       <w:pPr>
@@ -5885,12 +7220,12 @@
       <w:pPr>
         <w:pStyle w:val="Titre2"/>
       </w:pPr>
-      <w:bookmarkStart w:id="15" w:name="_Toc210202614"/>
+      <w:bookmarkStart w:id="14" w:name="_Toc210202614"/>
       <w:r>
         <w:lastRenderedPageBreak/>
         <w:t>Format et support des livrables</w:t>
       </w:r>
-      <w:bookmarkEnd w:id="15"/>
+      <w:bookmarkEnd w:id="14"/>
     </w:p>
     <w:p>
       <w:pPr>
@@ -5983,11 +7318,11 @@
       <w:pPr>
         <w:pStyle w:val="Titre2"/>
       </w:pPr>
-      <w:bookmarkStart w:id="16" w:name="_Toc210202615"/>
+      <w:bookmarkStart w:id="15" w:name="_Toc210202615"/>
       <w:r>
         <w:t>Responsables de production</w:t>
       </w:r>
-      <w:bookmarkEnd w:id="16"/>
+      <w:bookmarkEnd w:id="15"/>
     </w:p>
     <w:p>
       <w:pPr>
@@ -6081,21 +7416,21 @@
       <w:pPr>
         <w:pStyle w:val="Titre1"/>
       </w:pPr>
-      <w:bookmarkStart w:id="17" w:name="_Toc210202616"/>
+      <w:bookmarkStart w:id="16" w:name="_Toc210202616"/>
       <w:r>
         <w:t>Planning et jalons</w:t>
       </w:r>
+      <w:bookmarkEnd w:id="16"/>
+    </w:p>
+    <w:p>
+      <w:pPr>
+        <w:pStyle w:val="Titre2"/>
+      </w:pPr>
+      <w:bookmarkStart w:id="17" w:name="_Toc210202617"/>
+      <w:r>
+        <w:t>Calendrier global du projet</w:t>
+      </w:r>
       <w:bookmarkEnd w:id="17"/>
-    </w:p>
-    <w:p>
-      <w:pPr>
-        <w:pStyle w:val="Titre2"/>
-      </w:pPr>
-      <w:bookmarkStart w:id="18" w:name="_Toc210202617"/>
-      <w:r>
-        <w:t>Calendrier global du projet</w:t>
-      </w:r>
-      <w:bookmarkEnd w:id="18"/>
     </w:p>
     <w:p>
       <w:pPr>
@@ -6160,7 +7495,7 @@
       <w:pPr>
         <w:pStyle w:val="Titre2"/>
       </w:pPr>
-      <w:bookmarkStart w:id="19" w:name="_Toc210202618"/>
+      <w:bookmarkStart w:id="18" w:name="_Toc210202618"/>
       <w:r>
         <w:lastRenderedPageBreak/>
         <w:t>Jalon de livraison des documents</w:t>
@@ -6168,7 +7503,7 @@
       <w:r>
         <w:t>/Livrables</w:t>
       </w:r>
-      <w:bookmarkEnd w:id="19"/>
+      <w:bookmarkEnd w:id="18"/>
     </w:p>
     <w:p>
       <w:r>
@@ -6227,19 +7562,50 @@
       <w:pPr>
         <w:pStyle w:val="Titre1"/>
       </w:pPr>
-      <w:bookmarkStart w:id="20" w:name="_Toc210202619"/>
+      <w:bookmarkStart w:id="19" w:name="_Toc210202619"/>
       <w:r>
         <w:t>Communication projet</w:t>
       </w:r>
+      <w:bookmarkEnd w:id="19"/>
+    </w:p>
+    <w:p>
+      <w:pPr>
+        <w:pStyle w:val="Titre2"/>
+      </w:pPr>
+      <w:bookmarkStart w:id="20" w:name="_Toc210202620"/>
+      <w:r>
+        <w:t>Moyens de communication retenus</w:t>
+      </w:r>
       <w:bookmarkEnd w:id="20"/>
     </w:p>
     <w:p>
       <w:pPr>
+        <w:ind w:firstLine="0"/>
+      </w:pPr>
+    </w:p>
+    <w:p>
+      <w:pPr>
+        <w:ind w:firstLine="227"/>
+      </w:pPr>
+      <w:r>
+        <w:t xml:space="preserve">Les échanges autour du projet seront assurés principalement via Microsoft Teams, qui servira à organiser les réunions régulières ainsi qu’à formuler les demandes d’information. Les </w:t>
+      </w:r>
+      <w:proofErr w:type="gramStart"/>
+      <w:r>
+        <w:t>emails</w:t>
+      </w:r>
+      <w:proofErr w:type="gramEnd"/>
+      <w:r>
+        <w:t xml:space="preserve"> seront utilisés pour l’envoi hebdomadaire des comptes rendus et pour tracer les décisions formelles. Enfin, des réunions en présentiel pourront être organisées lors des jalons clés ou lorsque des validations nécessitent une discussion directe avec l’ensemble des encadrants.</w:t>
+      </w:r>
+    </w:p>
+    <w:p>
+      <w:pPr>
         <w:pStyle w:val="Titre2"/>
       </w:pPr>
-      <w:bookmarkStart w:id="21" w:name="_Toc210202620"/>
-      <w:r>
-        <w:t>Moyens de communication retenus</w:t>
+      <w:bookmarkStart w:id="21" w:name="_Toc210202621"/>
+      <w:r>
+        <w:t>Règles de diffusion et d’archivage des informations</w:t>
       </w:r>
       <w:bookmarkEnd w:id="21"/>
     </w:p>
@@ -6253,49 +7619,18 @@
         <w:ind w:firstLine="227"/>
       </w:pPr>
       <w:r>
-        <w:t xml:space="preserve">Les échanges autour du projet seront assurés principalement via Microsoft Teams, qui servira à organiser les réunions régulières ainsi qu’à formuler les demandes d’information. Les </w:t>
-      </w:r>
-      <w:proofErr w:type="gramStart"/>
-      <w:r>
-        <w:t>emails</w:t>
-      </w:r>
-      <w:proofErr w:type="gramEnd"/>
-      <w:r>
-        <w:t xml:space="preserve"> seront utilisés pour l’envoi hebdomadaire des comptes rendus et pour tracer les décisions formelles. Enfin, des réunions en présentiel pourront être organisées lors des jalons clés ou lorsque des validations nécessitent une discussion directe avec l’ensemble des encadrants.</w:t>
+        <w:t>Tous les documents produits (comptes rendus, rapports, livrables) seront déposés dans l’espace Teams dédié au projet, selon l’arborescence et la nomenclature définies (ex. NOM_DU_DOCUMENT_PRI_PROJET-IEC61499_VX_X). Les versions finales seront figées en PDF afin de garantir leur intégrité et archivées dans le dossier « Livrables ».</w:t>
       </w:r>
     </w:p>
     <w:p>
       <w:pPr>
         <w:pStyle w:val="Titre2"/>
       </w:pPr>
-      <w:bookmarkStart w:id="22" w:name="_Toc210202621"/>
-      <w:r>
-        <w:t>Règles de diffusion et d’archivage des informations</w:t>
+      <w:bookmarkStart w:id="22" w:name="_Toc210202622"/>
+      <w:r>
+        <w:t>Traçabilité des comptes rendus et décisions</w:t>
       </w:r>
       <w:bookmarkEnd w:id="22"/>
-    </w:p>
-    <w:p>
-      <w:pPr>
-        <w:ind w:firstLine="0"/>
-      </w:pPr>
-    </w:p>
-    <w:p>
-      <w:pPr>
-        <w:ind w:firstLine="227"/>
-      </w:pPr>
-      <w:r>
-        <w:t>Tous les documents produits (comptes rendus, rapports, livrables) seront déposés dans l’espace Teams dédié au projet, selon l’arborescence et la nomenclature définies (ex. NOM_DU_DOCUMENT_PRI_PROJET-IEC61499_VX_X). Les versions finales seront figées en PDF afin de garantir leur intégrité et archivées dans le dossier « Livrables ».</w:t>
-      </w:r>
-    </w:p>
-    <w:p>
-      <w:pPr>
-        <w:pStyle w:val="Titre2"/>
-      </w:pPr>
-      <w:bookmarkStart w:id="23" w:name="_Toc210202622"/>
-      <w:r>
-        <w:t>Traçabilité des comptes rendus et décisions</w:t>
-      </w:r>
-      <w:bookmarkEnd w:id="23"/>
     </w:p>
     <w:p>
       <w:pPr>
@@ -6366,7 +7701,6 @@
         <w:docPartUnique/>
       </w:docPartObj>
     </w:sdtPr>
-    <w:sdtEndPr/>
     <w:sdtContent>
       <w:p>
         <w:pPr>
@@ -7045,6 +8379,155 @@
     </w:lvl>
   </w:abstractNum>
   <w:abstractNum w:abstractNumId="5" w15:restartNumberingAfterBreak="0">
+    <w:nsid w:val="1EA140DE"/>
+    <w:multiLevelType w:val="multilevel"/>
+    <w:tmpl w:val="8676FEE2"/>
+    <w:lvl w:ilvl="0">
+      <w:start w:val="1"/>
+      <w:numFmt w:val="bullet"/>
+      <w:lvlText w:val=""/>
+      <w:lvlJc w:val="left"/>
+      <w:pPr>
+        <w:tabs>
+          <w:tab w:val="num" w:pos="720"/>
+        </w:tabs>
+        <w:ind w:left="720" w:hanging="360"/>
+      </w:pPr>
+      <w:rPr>
+        <w:rFonts w:ascii="Symbol" w:hAnsi="Symbol" w:hint="default"/>
+        <w:sz w:val="20"/>
+      </w:rPr>
+    </w:lvl>
+    <w:lvl w:ilvl="1" w:tentative="1">
+      <w:start w:val="1"/>
+      <w:numFmt w:val="bullet"/>
+      <w:lvlText w:val="o"/>
+      <w:lvlJc w:val="left"/>
+      <w:pPr>
+        <w:tabs>
+          <w:tab w:val="num" w:pos="1440"/>
+        </w:tabs>
+        <w:ind w:left="1440" w:hanging="360"/>
+      </w:pPr>
+      <w:rPr>
+        <w:rFonts w:ascii="Courier New" w:hAnsi="Courier New" w:hint="default"/>
+        <w:sz w:val="20"/>
+      </w:rPr>
+    </w:lvl>
+    <w:lvl w:ilvl="2" w:tentative="1">
+      <w:start w:val="1"/>
+      <w:numFmt w:val="bullet"/>
+      <w:lvlText w:val=""/>
+      <w:lvlJc w:val="left"/>
+      <w:pPr>
+        <w:tabs>
+          <w:tab w:val="num" w:pos="2160"/>
+        </w:tabs>
+        <w:ind w:left="2160" w:hanging="360"/>
+      </w:pPr>
+      <w:rPr>
+        <w:rFonts w:ascii="Wingdings" w:hAnsi="Wingdings" w:hint="default"/>
+        <w:sz w:val="20"/>
+      </w:rPr>
+    </w:lvl>
+    <w:lvl w:ilvl="3" w:tentative="1">
+      <w:start w:val="1"/>
+      <w:numFmt w:val="bullet"/>
+      <w:lvlText w:val=""/>
+      <w:lvlJc w:val="left"/>
+      <w:pPr>
+        <w:tabs>
+          <w:tab w:val="num" w:pos="2880"/>
+        </w:tabs>
+        <w:ind w:left="2880" w:hanging="360"/>
+      </w:pPr>
+      <w:rPr>
+        <w:rFonts w:ascii="Wingdings" w:hAnsi="Wingdings" w:hint="default"/>
+        <w:sz w:val="20"/>
+      </w:rPr>
+    </w:lvl>
+    <w:lvl w:ilvl="4" w:tentative="1">
+      <w:start w:val="1"/>
+      <w:numFmt w:val="bullet"/>
+      <w:lvlText w:val=""/>
+      <w:lvlJc w:val="left"/>
+      <w:pPr>
+        <w:tabs>
+          <w:tab w:val="num" w:pos="3600"/>
+        </w:tabs>
+        <w:ind w:left="3600" w:hanging="360"/>
+      </w:pPr>
+      <w:rPr>
+        <w:rFonts w:ascii="Wingdings" w:hAnsi="Wingdings" w:hint="default"/>
+        <w:sz w:val="20"/>
+      </w:rPr>
+    </w:lvl>
+    <w:lvl w:ilvl="5" w:tentative="1">
+      <w:start w:val="1"/>
+      <w:numFmt w:val="bullet"/>
+      <w:lvlText w:val=""/>
+      <w:lvlJc w:val="left"/>
+      <w:pPr>
+        <w:tabs>
+          <w:tab w:val="num" w:pos="4320"/>
+        </w:tabs>
+        <w:ind w:left="4320" w:hanging="360"/>
+      </w:pPr>
+      <w:rPr>
+        <w:rFonts w:ascii="Wingdings" w:hAnsi="Wingdings" w:hint="default"/>
+        <w:sz w:val="20"/>
+      </w:rPr>
+    </w:lvl>
+    <w:lvl w:ilvl="6" w:tentative="1">
+      <w:start w:val="1"/>
+      <w:numFmt w:val="bullet"/>
+      <w:lvlText w:val=""/>
+      <w:lvlJc w:val="left"/>
+      <w:pPr>
+        <w:tabs>
+          <w:tab w:val="num" w:pos="5040"/>
+        </w:tabs>
+        <w:ind w:left="5040" w:hanging="360"/>
+      </w:pPr>
+      <w:rPr>
+        <w:rFonts w:ascii="Wingdings" w:hAnsi="Wingdings" w:hint="default"/>
+        <w:sz w:val="20"/>
+      </w:rPr>
+    </w:lvl>
+    <w:lvl w:ilvl="7" w:tentative="1">
+      <w:start w:val="1"/>
+      <w:numFmt w:val="bullet"/>
+      <w:lvlText w:val=""/>
+      <w:lvlJc w:val="left"/>
+      <w:pPr>
+        <w:tabs>
+          <w:tab w:val="num" w:pos="5760"/>
+        </w:tabs>
+        <w:ind w:left="5760" w:hanging="360"/>
+      </w:pPr>
+      <w:rPr>
+        <w:rFonts w:ascii="Wingdings" w:hAnsi="Wingdings" w:hint="default"/>
+        <w:sz w:val="20"/>
+      </w:rPr>
+    </w:lvl>
+    <w:lvl w:ilvl="8" w:tentative="1">
+      <w:start w:val="1"/>
+      <w:numFmt w:val="bullet"/>
+      <w:lvlText w:val=""/>
+      <w:lvlJc w:val="left"/>
+      <w:pPr>
+        <w:tabs>
+          <w:tab w:val="num" w:pos="6480"/>
+        </w:tabs>
+        <w:ind w:left="6480" w:hanging="360"/>
+      </w:pPr>
+      <w:rPr>
+        <w:rFonts w:ascii="Wingdings" w:hAnsi="Wingdings" w:hint="default"/>
+        <w:sz w:val="20"/>
+      </w:rPr>
+    </w:lvl>
+  </w:abstractNum>
+  <w:abstractNum w:abstractNumId="6" w15:restartNumberingAfterBreak="0">
     <w:nsid w:val="1EE73176"/>
     <w:multiLevelType w:val="hybridMultilevel"/>
     <w:tmpl w:val="3A5AF552"/>
@@ -7157,7 +8640,7 @@
       </w:rPr>
     </w:lvl>
   </w:abstractNum>
-  <w:abstractNum w:abstractNumId="6" w15:restartNumberingAfterBreak="0">
+  <w:abstractNum w:abstractNumId="7" w15:restartNumberingAfterBreak="0">
     <w:nsid w:val="251C5A77"/>
     <w:multiLevelType w:val="hybridMultilevel"/>
     <w:tmpl w:val="DBCE06C0"/>
@@ -7270,7 +8753,7 @@
       </w:rPr>
     </w:lvl>
   </w:abstractNum>
-  <w:abstractNum w:abstractNumId="7" w15:restartNumberingAfterBreak="0">
+  <w:abstractNum w:abstractNumId="8" w15:restartNumberingAfterBreak="0">
     <w:nsid w:val="31E67CD8"/>
     <w:multiLevelType w:val="hybridMultilevel"/>
     <w:tmpl w:val="762C15CA"/>
@@ -7383,7 +8866,7 @@
       </w:rPr>
     </w:lvl>
   </w:abstractNum>
-  <w:abstractNum w:abstractNumId="8" w15:restartNumberingAfterBreak="0">
+  <w:abstractNum w:abstractNumId="9" w15:restartNumberingAfterBreak="0">
     <w:nsid w:val="3B1A2379"/>
     <w:multiLevelType w:val="hybridMultilevel"/>
     <w:tmpl w:val="03764126"/>
@@ -7496,7 +8979,7 @@
       </w:rPr>
     </w:lvl>
   </w:abstractNum>
-  <w:abstractNum w:abstractNumId="9" w15:restartNumberingAfterBreak="0">
+  <w:abstractNum w:abstractNumId="10" w15:restartNumberingAfterBreak="0">
     <w:nsid w:val="42D7076C"/>
     <w:multiLevelType w:val="hybridMultilevel"/>
     <w:tmpl w:val="C6F2B6E6"/>
@@ -7609,7 +9092,7 @@
       </w:rPr>
     </w:lvl>
   </w:abstractNum>
-  <w:abstractNum w:abstractNumId="10" w15:restartNumberingAfterBreak="0">
+  <w:abstractNum w:abstractNumId="11" w15:restartNumberingAfterBreak="0">
     <w:nsid w:val="47233D7C"/>
     <w:multiLevelType w:val="hybridMultilevel"/>
     <w:tmpl w:val="1FEE5708"/>
@@ -7722,7 +9205,7 @@
       </w:rPr>
     </w:lvl>
   </w:abstractNum>
-  <w:abstractNum w:abstractNumId="11" w15:restartNumberingAfterBreak="0">
+  <w:abstractNum w:abstractNumId="12" w15:restartNumberingAfterBreak="0">
     <w:nsid w:val="4B110445"/>
     <w:multiLevelType w:val="hybridMultilevel"/>
     <w:tmpl w:val="248EB1CA"/>
@@ -7834,7 +9317,156 @@
       </w:rPr>
     </w:lvl>
   </w:abstractNum>
-  <w:abstractNum w:abstractNumId="12" w15:restartNumberingAfterBreak="0">
+  <w:abstractNum w:abstractNumId="13" w15:restartNumberingAfterBreak="0">
+    <w:nsid w:val="51462000"/>
+    <w:multiLevelType w:val="multilevel"/>
+    <w:tmpl w:val="B6EC1B20"/>
+    <w:lvl w:ilvl="0">
+      <w:start w:val="1"/>
+      <w:numFmt w:val="bullet"/>
+      <w:lvlText w:val=""/>
+      <w:lvlJc w:val="left"/>
+      <w:pPr>
+        <w:tabs>
+          <w:tab w:val="num" w:pos="720"/>
+        </w:tabs>
+        <w:ind w:left="720" w:hanging="360"/>
+      </w:pPr>
+      <w:rPr>
+        <w:rFonts w:ascii="Symbol" w:hAnsi="Symbol" w:hint="default"/>
+        <w:sz w:val="20"/>
+      </w:rPr>
+    </w:lvl>
+    <w:lvl w:ilvl="1" w:tentative="1">
+      <w:start w:val="1"/>
+      <w:numFmt w:val="bullet"/>
+      <w:lvlText w:val="o"/>
+      <w:lvlJc w:val="left"/>
+      <w:pPr>
+        <w:tabs>
+          <w:tab w:val="num" w:pos="1440"/>
+        </w:tabs>
+        <w:ind w:left="1440" w:hanging="360"/>
+      </w:pPr>
+      <w:rPr>
+        <w:rFonts w:ascii="Courier New" w:hAnsi="Courier New" w:hint="default"/>
+        <w:sz w:val="20"/>
+      </w:rPr>
+    </w:lvl>
+    <w:lvl w:ilvl="2" w:tentative="1">
+      <w:start w:val="1"/>
+      <w:numFmt w:val="bullet"/>
+      <w:lvlText w:val=""/>
+      <w:lvlJc w:val="left"/>
+      <w:pPr>
+        <w:tabs>
+          <w:tab w:val="num" w:pos="2160"/>
+        </w:tabs>
+        <w:ind w:left="2160" w:hanging="360"/>
+      </w:pPr>
+      <w:rPr>
+        <w:rFonts w:ascii="Wingdings" w:hAnsi="Wingdings" w:hint="default"/>
+        <w:sz w:val="20"/>
+      </w:rPr>
+    </w:lvl>
+    <w:lvl w:ilvl="3" w:tentative="1">
+      <w:start w:val="1"/>
+      <w:numFmt w:val="bullet"/>
+      <w:lvlText w:val=""/>
+      <w:lvlJc w:val="left"/>
+      <w:pPr>
+        <w:tabs>
+          <w:tab w:val="num" w:pos="2880"/>
+        </w:tabs>
+        <w:ind w:left="2880" w:hanging="360"/>
+      </w:pPr>
+      <w:rPr>
+        <w:rFonts w:ascii="Wingdings" w:hAnsi="Wingdings" w:hint="default"/>
+        <w:sz w:val="20"/>
+      </w:rPr>
+    </w:lvl>
+    <w:lvl w:ilvl="4" w:tentative="1">
+      <w:start w:val="1"/>
+      <w:numFmt w:val="bullet"/>
+      <w:lvlText w:val=""/>
+      <w:lvlJc w:val="left"/>
+      <w:pPr>
+        <w:tabs>
+          <w:tab w:val="num" w:pos="3600"/>
+        </w:tabs>
+        <w:ind w:left="3600" w:hanging="360"/>
+      </w:pPr>
+      <w:rPr>
+        <w:rFonts w:ascii="Wingdings" w:hAnsi="Wingdings" w:hint="default"/>
+        <w:sz w:val="20"/>
+      </w:rPr>
+    </w:lvl>
+    <w:lvl w:ilvl="5" w:tentative="1">
+      <w:start w:val="1"/>
+      <w:numFmt w:val="bullet"/>
+      <w:lvlText w:val=""/>
+      <w:lvlJc w:val="left"/>
+      <w:pPr>
+        <w:tabs>
+          <w:tab w:val="num" w:pos="4320"/>
+        </w:tabs>
+        <w:ind w:left="4320" w:hanging="360"/>
+      </w:pPr>
+      <w:rPr>
+        <w:rFonts w:ascii="Wingdings" w:hAnsi="Wingdings" w:hint="default"/>
+        <w:sz w:val="20"/>
+      </w:rPr>
+    </w:lvl>
+    <w:lvl w:ilvl="6" w:tentative="1">
+      <w:start w:val="1"/>
+      <w:numFmt w:val="bullet"/>
+      <w:lvlText w:val=""/>
+      <w:lvlJc w:val="left"/>
+      <w:pPr>
+        <w:tabs>
+          <w:tab w:val="num" w:pos="5040"/>
+        </w:tabs>
+        <w:ind w:left="5040" w:hanging="360"/>
+      </w:pPr>
+      <w:rPr>
+        <w:rFonts w:ascii="Wingdings" w:hAnsi="Wingdings" w:hint="default"/>
+        <w:sz w:val="20"/>
+      </w:rPr>
+    </w:lvl>
+    <w:lvl w:ilvl="7" w:tentative="1">
+      <w:start w:val="1"/>
+      <w:numFmt w:val="bullet"/>
+      <w:lvlText w:val=""/>
+      <w:lvlJc w:val="left"/>
+      <w:pPr>
+        <w:tabs>
+          <w:tab w:val="num" w:pos="5760"/>
+        </w:tabs>
+        <w:ind w:left="5760" w:hanging="360"/>
+      </w:pPr>
+      <w:rPr>
+        <w:rFonts w:ascii="Wingdings" w:hAnsi="Wingdings" w:hint="default"/>
+        <w:sz w:val="20"/>
+      </w:rPr>
+    </w:lvl>
+    <w:lvl w:ilvl="8" w:tentative="1">
+      <w:start w:val="1"/>
+      <w:numFmt w:val="bullet"/>
+      <w:lvlText w:val=""/>
+      <w:lvlJc w:val="left"/>
+      <w:pPr>
+        <w:tabs>
+          <w:tab w:val="num" w:pos="6480"/>
+        </w:tabs>
+        <w:ind w:left="6480" w:hanging="360"/>
+      </w:pPr>
+      <w:rPr>
+        <w:rFonts w:ascii="Wingdings" w:hAnsi="Wingdings" w:hint="default"/>
+        <w:sz w:val="20"/>
+      </w:rPr>
+    </w:lvl>
+  </w:abstractNum>
+  <w:abstractNum w:abstractNumId="14" w15:restartNumberingAfterBreak="0">
     <w:nsid w:val="5E650D9A"/>
     <w:multiLevelType w:val="hybridMultilevel"/>
     <w:tmpl w:val="76E01434"/>
@@ -7947,7 +9579,7 @@
       </w:rPr>
     </w:lvl>
   </w:abstractNum>
-  <w:abstractNum w:abstractNumId="13" w15:restartNumberingAfterBreak="0">
+  <w:abstractNum w:abstractNumId="15" w15:restartNumberingAfterBreak="0">
     <w:nsid w:val="5EDA2BA8"/>
     <w:multiLevelType w:val="hybridMultilevel"/>
     <w:tmpl w:val="00D422B6"/>
@@ -8060,7 +9692,7 @@
       </w:rPr>
     </w:lvl>
   </w:abstractNum>
-  <w:abstractNum w:abstractNumId="14" w15:restartNumberingAfterBreak="0">
+  <w:abstractNum w:abstractNumId="16" w15:restartNumberingAfterBreak="0">
     <w:nsid w:val="63754981"/>
     <w:multiLevelType w:val="hybridMultilevel"/>
     <w:tmpl w:val="387E9E54"/>
@@ -8173,7 +9805,7 @@
       </w:rPr>
     </w:lvl>
   </w:abstractNum>
-  <w:abstractNum w:abstractNumId="15" w15:restartNumberingAfterBreak="0">
+  <w:abstractNum w:abstractNumId="17" w15:restartNumberingAfterBreak="0">
     <w:nsid w:val="65F07997"/>
     <w:multiLevelType w:val="hybridMultilevel"/>
     <w:tmpl w:val="C91E0034"/>
@@ -8259,7 +9891,7 @@
       </w:pPr>
     </w:lvl>
   </w:abstractNum>
-  <w:abstractNum w:abstractNumId="16" w15:restartNumberingAfterBreak="0">
+  <w:abstractNum w:abstractNumId="18" w15:restartNumberingAfterBreak="0">
     <w:nsid w:val="714F2D2A"/>
     <w:multiLevelType w:val="hybridMultilevel"/>
     <w:tmpl w:val="BEDEC522"/>
@@ -8372,7 +10004,156 @@
       </w:rPr>
     </w:lvl>
   </w:abstractNum>
-  <w:abstractNum w:abstractNumId="17" w15:restartNumberingAfterBreak="0">
+  <w:abstractNum w:abstractNumId="19" w15:restartNumberingAfterBreak="0">
+    <w:nsid w:val="71726041"/>
+    <w:multiLevelType w:val="multilevel"/>
+    <w:tmpl w:val="AB3CB08E"/>
+    <w:lvl w:ilvl="0">
+      <w:start w:val="1"/>
+      <w:numFmt w:val="bullet"/>
+      <w:lvlText w:val=""/>
+      <w:lvlJc w:val="left"/>
+      <w:pPr>
+        <w:tabs>
+          <w:tab w:val="num" w:pos="720"/>
+        </w:tabs>
+        <w:ind w:left="720" w:hanging="360"/>
+      </w:pPr>
+      <w:rPr>
+        <w:rFonts w:ascii="Symbol" w:hAnsi="Symbol" w:hint="default"/>
+        <w:sz w:val="20"/>
+      </w:rPr>
+    </w:lvl>
+    <w:lvl w:ilvl="1" w:tentative="1">
+      <w:start w:val="1"/>
+      <w:numFmt w:val="bullet"/>
+      <w:lvlText w:val="o"/>
+      <w:lvlJc w:val="left"/>
+      <w:pPr>
+        <w:tabs>
+          <w:tab w:val="num" w:pos="1440"/>
+        </w:tabs>
+        <w:ind w:left="1440" w:hanging="360"/>
+      </w:pPr>
+      <w:rPr>
+        <w:rFonts w:ascii="Courier New" w:hAnsi="Courier New" w:hint="default"/>
+        <w:sz w:val="20"/>
+      </w:rPr>
+    </w:lvl>
+    <w:lvl w:ilvl="2" w:tentative="1">
+      <w:start w:val="1"/>
+      <w:numFmt w:val="bullet"/>
+      <w:lvlText w:val=""/>
+      <w:lvlJc w:val="left"/>
+      <w:pPr>
+        <w:tabs>
+          <w:tab w:val="num" w:pos="2160"/>
+        </w:tabs>
+        <w:ind w:left="2160" w:hanging="360"/>
+      </w:pPr>
+      <w:rPr>
+        <w:rFonts w:ascii="Wingdings" w:hAnsi="Wingdings" w:hint="default"/>
+        <w:sz w:val="20"/>
+      </w:rPr>
+    </w:lvl>
+    <w:lvl w:ilvl="3" w:tentative="1">
+      <w:start w:val="1"/>
+      <w:numFmt w:val="bullet"/>
+      <w:lvlText w:val=""/>
+      <w:lvlJc w:val="left"/>
+      <w:pPr>
+        <w:tabs>
+          <w:tab w:val="num" w:pos="2880"/>
+        </w:tabs>
+        <w:ind w:left="2880" w:hanging="360"/>
+      </w:pPr>
+      <w:rPr>
+        <w:rFonts w:ascii="Wingdings" w:hAnsi="Wingdings" w:hint="default"/>
+        <w:sz w:val="20"/>
+      </w:rPr>
+    </w:lvl>
+    <w:lvl w:ilvl="4" w:tentative="1">
+      <w:start w:val="1"/>
+      <w:numFmt w:val="bullet"/>
+      <w:lvlText w:val=""/>
+      <w:lvlJc w:val="left"/>
+      <w:pPr>
+        <w:tabs>
+          <w:tab w:val="num" w:pos="3600"/>
+        </w:tabs>
+        <w:ind w:left="3600" w:hanging="360"/>
+      </w:pPr>
+      <w:rPr>
+        <w:rFonts w:ascii="Wingdings" w:hAnsi="Wingdings" w:hint="default"/>
+        <w:sz w:val="20"/>
+      </w:rPr>
+    </w:lvl>
+    <w:lvl w:ilvl="5" w:tentative="1">
+      <w:start w:val="1"/>
+      <w:numFmt w:val="bullet"/>
+      <w:lvlText w:val=""/>
+      <w:lvlJc w:val="left"/>
+      <w:pPr>
+        <w:tabs>
+          <w:tab w:val="num" w:pos="4320"/>
+        </w:tabs>
+        <w:ind w:left="4320" w:hanging="360"/>
+      </w:pPr>
+      <w:rPr>
+        <w:rFonts w:ascii="Wingdings" w:hAnsi="Wingdings" w:hint="default"/>
+        <w:sz w:val="20"/>
+      </w:rPr>
+    </w:lvl>
+    <w:lvl w:ilvl="6" w:tentative="1">
+      <w:start w:val="1"/>
+      <w:numFmt w:val="bullet"/>
+      <w:lvlText w:val=""/>
+      <w:lvlJc w:val="left"/>
+      <w:pPr>
+        <w:tabs>
+          <w:tab w:val="num" w:pos="5040"/>
+        </w:tabs>
+        <w:ind w:left="5040" w:hanging="360"/>
+      </w:pPr>
+      <w:rPr>
+        <w:rFonts w:ascii="Wingdings" w:hAnsi="Wingdings" w:hint="default"/>
+        <w:sz w:val="20"/>
+      </w:rPr>
+    </w:lvl>
+    <w:lvl w:ilvl="7" w:tentative="1">
+      <w:start w:val="1"/>
+      <w:numFmt w:val="bullet"/>
+      <w:lvlText w:val=""/>
+      <w:lvlJc w:val="left"/>
+      <w:pPr>
+        <w:tabs>
+          <w:tab w:val="num" w:pos="5760"/>
+        </w:tabs>
+        <w:ind w:left="5760" w:hanging="360"/>
+      </w:pPr>
+      <w:rPr>
+        <w:rFonts w:ascii="Wingdings" w:hAnsi="Wingdings" w:hint="default"/>
+        <w:sz w:val="20"/>
+      </w:rPr>
+    </w:lvl>
+    <w:lvl w:ilvl="8" w:tentative="1">
+      <w:start w:val="1"/>
+      <w:numFmt w:val="bullet"/>
+      <w:lvlText w:val=""/>
+      <w:lvlJc w:val="left"/>
+      <w:pPr>
+        <w:tabs>
+          <w:tab w:val="num" w:pos="6480"/>
+        </w:tabs>
+        <w:ind w:left="6480" w:hanging="360"/>
+      </w:pPr>
+      <w:rPr>
+        <w:rFonts w:ascii="Wingdings" w:hAnsi="Wingdings" w:hint="default"/>
+        <w:sz w:val="20"/>
+      </w:rPr>
+    </w:lvl>
+  </w:abstractNum>
+  <w:abstractNum w:abstractNumId="20" w15:restartNumberingAfterBreak="0">
     <w:nsid w:val="763E6718"/>
     <w:multiLevelType w:val="hybridMultilevel"/>
     <w:tmpl w:val="99D8848C"/>
@@ -8485,7 +10266,7 @@
       </w:rPr>
     </w:lvl>
   </w:abstractNum>
-  <w:abstractNum w:abstractNumId="18" w15:restartNumberingAfterBreak="0">
+  <w:abstractNum w:abstractNumId="21" w15:restartNumberingAfterBreak="0">
     <w:nsid w:val="777A50BD"/>
     <w:multiLevelType w:val="hybridMultilevel"/>
     <w:tmpl w:val="4094E310"/>
@@ -8598,7 +10379,7 @@
       </w:rPr>
     </w:lvl>
   </w:abstractNum>
-  <w:abstractNum w:abstractNumId="19" w15:restartNumberingAfterBreak="0">
+  <w:abstractNum w:abstractNumId="22" w15:restartNumberingAfterBreak="0">
     <w:nsid w:val="778205B3"/>
     <w:multiLevelType w:val="multilevel"/>
     <w:tmpl w:val="040C0025"/>
@@ -8697,10 +10478,10 @@
     <w:abstractNumId w:val="3"/>
   </w:num>
   <w:num w:numId="2" w16cid:durableId="1216157856">
-    <w:abstractNumId w:val="19"/>
+    <w:abstractNumId w:val="22"/>
   </w:num>
   <w:num w:numId="3" w16cid:durableId="773718711">
-    <w:abstractNumId w:val="19"/>
+    <w:abstractNumId w:val="22"/>
     <w:lvlOverride w:ilvl="0">
       <w:startOverride w:val="1"/>
     </w:lvlOverride>
@@ -8730,7 +10511,7 @@
     </w:lvlOverride>
   </w:num>
   <w:num w:numId="4" w16cid:durableId="354620793">
-    <w:abstractNumId w:val="19"/>
+    <w:abstractNumId w:val="22"/>
     <w:lvlOverride w:ilvl="0">
       <w:startOverride w:val="1"/>
     </w:lvlOverride>
@@ -8760,31 +10541,31 @@
     </w:lvlOverride>
   </w:num>
   <w:num w:numId="5" w16cid:durableId="924534893">
-    <w:abstractNumId w:val="10"/>
+    <w:abstractNumId w:val="11"/>
   </w:num>
   <w:num w:numId="6" w16cid:durableId="206182815">
     <w:abstractNumId w:val="2"/>
   </w:num>
   <w:num w:numId="7" w16cid:durableId="920482885">
-    <w:abstractNumId w:val="11"/>
+    <w:abstractNumId w:val="12"/>
   </w:num>
   <w:num w:numId="8" w16cid:durableId="636497755">
+    <w:abstractNumId w:val="20"/>
+  </w:num>
+  <w:num w:numId="9" w16cid:durableId="1173763818">
+    <w:abstractNumId w:val="7"/>
+  </w:num>
+  <w:num w:numId="10" w16cid:durableId="1892302630">
+    <w:abstractNumId w:val="14"/>
+  </w:num>
+  <w:num w:numId="11" w16cid:durableId="1017191487">
     <w:abstractNumId w:val="17"/>
   </w:num>
-  <w:num w:numId="9" w16cid:durableId="1173763818">
+  <w:num w:numId="12" w16cid:durableId="456031087">
     <w:abstractNumId w:val="6"/>
   </w:num>
-  <w:num w:numId="10" w16cid:durableId="1892302630">
-    <w:abstractNumId w:val="12"/>
-  </w:num>
-  <w:num w:numId="11" w16cid:durableId="1017191487">
-    <w:abstractNumId w:val="15"/>
-  </w:num>
-  <w:num w:numId="12" w16cid:durableId="456031087">
-    <w:abstractNumId w:val="5"/>
-  </w:num>
   <w:num w:numId="13" w16cid:durableId="809245055">
-    <w:abstractNumId w:val="14"/>
+    <w:abstractNumId w:val="16"/>
   </w:num>
   <w:num w:numId="14" w16cid:durableId="217592604">
     <w:abstractNumId w:val="0"/>
@@ -8793,25 +10574,34 @@
     <w:abstractNumId w:val="1"/>
   </w:num>
   <w:num w:numId="16" w16cid:durableId="1735816077">
-    <w:abstractNumId w:val="9"/>
+    <w:abstractNumId w:val="10"/>
   </w:num>
   <w:num w:numId="17" w16cid:durableId="746147237">
-    <w:abstractNumId w:val="18"/>
+    <w:abstractNumId w:val="21"/>
   </w:num>
   <w:num w:numId="18" w16cid:durableId="323244587">
-    <w:abstractNumId w:val="16"/>
+    <w:abstractNumId w:val="18"/>
   </w:num>
   <w:num w:numId="19" w16cid:durableId="1682586564">
     <w:abstractNumId w:val="4"/>
   </w:num>
   <w:num w:numId="20" w16cid:durableId="600257437">
+    <w:abstractNumId w:val="15"/>
+  </w:num>
+  <w:num w:numId="21" w16cid:durableId="1815833992">
+    <w:abstractNumId w:val="9"/>
+  </w:num>
+  <w:num w:numId="22" w16cid:durableId="516774265">
+    <w:abstractNumId w:val="8"/>
+  </w:num>
+  <w:num w:numId="23" w16cid:durableId="1935016915">
     <w:abstractNumId w:val="13"/>
   </w:num>
-  <w:num w:numId="21" w16cid:durableId="1815833992">
-    <w:abstractNumId w:val="8"/>
+  <w:num w:numId="24" w16cid:durableId="1678582739">
+    <w:abstractNumId w:val="19"/>
   </w:num>
-  <w:num w:numId="22" w16cid:durableId="516774265">
-    <w:abstractNumId w:val="7"/>
+  <w:num w:numId="25" w16cid:durableId="1742409247">
+    <w:abstractNumId w:val="5"/>
   </w:num>
 </w:numbering>
 </file>
@@ -9462,7 +11252,6 @@
   <w:style w:type="character" w:default="1" w:styleId="Policepardfaut">
     <w:name w:val="Default Paragraph Font"/>
     <w:uiPriority w:val="1"/>
-    <w:semiHidden/>
     <w:unhideWhenUsed/>
   </w:style>
   <w:style w:type="table" w:default="1" w:styleId="TableauNormal">

</xml_diff>